<commit_message>
Finished used technologies section
</commit_message>
<xml_diff>
--- a/documents/kanitra_5958_DP_newword.docx
+++ b/documents/kanitra_5958_DP_newword.docx
@@ -10079,6 +10079,23 @@
     </w:p>
     <w:p>
       <w:pPr>
+        <w:pStyle w:val="Zakladny"/>
+      </w:pPr>
+      <w:r>
+        <w:t>Éra klasických</w:t>
+      </w:r>
+      <w:r>
+        <w:t>,</w:t>
+      </w:r>
+      <w:r>
+        <w:t xml:space="preserve"> platformovo závislých aplikácií je vzostupom webových technológií navždy preč a či už je to mobil, tablet, notebook alebo stolový počítač, každý má umožnený prístup na internet a prehliadač schopný behu javascriptových aplikácií, no na trhu nie je distributívny systém založený na tejto technol</w:t>
+      </w:r>
+      <w:r>
+        <w:t>ógii, kde sa uzol pripojí jednoduchým otvorením webovej stránky a okamžite poskytne výpočtový výkon. Práve preto, aplikáciu navrhneme a implementujeme ako webovú, pomocou webových technológií.</w:t>
+      </w:r>
+    </w:p>
+    <w:p>
+      <w:pPr>
         <w:pStyle w:val="Nadpis2urovne"/>
         <w:numPr>
           <w:ilvl w:val="1"/>
@@ -10185,7 +10202,11 @@
         <w:pStyle w:val="Zakladny"/>
       </w:pPr>
       <w:r>
-        <w:t>Dokumentácia zdrojového kódu je jedným z kľúčových faktorov správneho programovania, ktorá uľahčuje kooperáciu programátorov na projekte ako aj zefektívňuje jeho prehľadnosť, čitateľnosť a výrazne redukuje čas strávený pri debugovaní a orientovaní sa v kóde. Projekt bol dokumentovaný podľa pravidiel YUIDoc</w:t>
+        <w:t xml:space="preserve">Dokumentácia zdrojového kódu je jedným z kľúčových faktorov správneho programovania, ktorá uľahčuje kooperáciu programátorov na projekte ako aj zefektívňuje jeho prehľadnosť, čitateľnosť a výrazne redukuje čas strávený pri debugovaní a orientovaní </w:t>
+      </w:r>
+      <w:r>
+        <w:lastRenderedPageBreak/>
+        <w:t>sa v kóde. Projekt bol dokumentovaný podľa pravidiel YUIDoc</w:t>
       </w:r>
       <w:r>
         <w:t xml:space="preserve"> syntaxy </w:t>
@@ -10210,7 +10231,6 @@
         <w:pStyle w:val="Nadpis3urovne"/>
       </w:pPr>
       <w:r>
-        <w:lastRenderedPageBreak/>
         <w:t>NodeJS</w:t>
       </w:r>
     </w:p>
@@ -10755,6 +10775,7 @@
         <w:pStyle w:val="Zakladny"/>
       </w:pPr>
       <w:r>
+        <w:lastRenderedPageBreak/>
         <w:t>„Aby sme porozumeli čím sa Node odlišuje, mali by sme ho porovnať s Apachom, populárnym webovým serv</w:t>
       </w:r>
       <w:r>
@@ -10795,7 +10816,6 @@
         </w:rPr>
       </w:pPr>
       <w:r>
-        <w:lastRenderedPageBreak/>
         <w:t>Node, na</w:t>
       </w:r>
       <w:r>
@@ -11064,6 +11084,7 @@
         <w:pStyle w:val="Zakladny"/>
       </w:pPr>
       <w:r>
+        <w:lastRenderedPageBreak/>
         <w:t xml:space="preserve">Doba, keď spoločnosť alebo sám programátor používal iba svoje knižnice a kódy je našťastie za nami a komunita vývojárov prešla do open-source éry, kde každý zdieľa svoje znalosti a svoje projekty. Vďaka tomuto trendu vznikol </w:t>
       </w:r>
       <w:r>
@@ -11097,11 +11118,7 @@
         <w:t xml:space="preserve">kópií </w:t>
       </w:r>
       <w:r>
-        <w:t xml:space="preserve">projektov </w:t>
-      </w:r>
-      <w:r>
-        <w:lastRenderedPageBreak/>
-        <w:t>denne.</w:t>
+        <w:t>projektov denne.</w:t>
       </w:r>
       <w:r>
         <w:rPr>
@@ -11210,7 +11227,11 @@
         <w:t>od základnej kompilácie CoffeeScript-ových a SASS súborov, cez automatické obnovenie prehliadača po zmene súborov až po komplexné skripty pre nasadenie aplikácie na produkčný server.</w:t>
       </w:r>
       <w:r>
-        <w:t xml:space="preserve"> V práci som využil grunt na kompiláciu SASS súborov, automatické obnovovanie prehľadovej stránky, v tandeme s browserify na generovanie klientského skriptu pri každej zmene klientských súborov a na vygenerovanie rozsiahlej dokumentácie pomocou YUIDoc. Pre grunt je možné napísanie vlastných úloh, ktoré sú spustiteľné pomocou konzolových príkazov, túto možnosť som </w:t>
+        <w:t xml:space="preserve"> V práci som využil grunt na kompiláciu SASS súborov, automatické obnovovanie prehľadovej stránky, v tandeme s browserify na </w:t>
+      </w:r>
+      <w:r>
+        <w:lastRenderedPageBreak/>
+        <w:t xml:space="preserve">generovanie klientského skriptu pri každej zmene klientských súborov a na vygenerovanie rozsiahlej dokumentácie pomocou YUIDoc. Pre grunt je možné napísanie vlastných úloh, ktoré sú spustiteľné pomocou konzolových príkazov, túto možnosť som </w:t>
       </w:r>
       <w:r>
         <w:t>použil</w:t>
@@ -11227,7 +11248,6 @@
         <w:pStyle w:val="Nadpis3urovne"/>
       </w:pPr>
       <w:r>
-        <w:lastRenderedPageBreak/>
         <w:t>PostgreSQL</w:t>
       </w:r>
     </w:p>
@@ -11678,6 +11698,7 @@
         <w:pStyle w:val="Zakladny"/>
       </w:pPr>
       <w:r>
+        <w:lastRenderedPageBreak/>
         <w:t>ORM zabezpečuje vytvorenie virtuálnej objektovej databázy, kde objekty mapujú tabuľky entitno-relačného modelu a sú nezávislé na konkrétnom DBMS a práca s nimi je zjednotená pomocou ORM aplikačného rozhrania. Vďaka tejto skutočnosti je možné vytvorenie aplikačného kódu, ktorý korektne spolupracuje s rozdielnymi DBMS.</w:t>
       </w:r>
     </w:p>
@@ -11700,7 +11721,13 @@
         </w:r>
       </w:hyperlink>
       <w:r>
-        <w:t xml:space="preserve"> som našiel viacero obdobných diskusií, kde komunita riešila obdobnú dilemu.</w:t>
+        <w:t xml:space="preserve"> som našiel viacero obdobných diskusií, kde komunita riešila </w:t>
+      </w:r>
+      <w:r>
+        <w:t>totožnú</w:t>
+      </w:r>
+      <w:r>
+        <w:t xml:space="preserve"> dilemu.</w:t>
       </w:r>
     </w:p>
     <w:p>
@@ -11708,19 +11735,120 @@
         <w:pStyle w:val="Zakladny"/>
       </w:pPr>
       <w:r>
-        <w:lastRenderedPageBreak/>
-        <w:t>Ako naj</w:t>
+        <w:t xml:space="preserve">Ako najlepší ORM modul pre node.js bol vybraný </w:t>
+      </w:r>
+      <w:r>
+        <w:rPr>
+          <w:b/>
+        </w:rPr>
+        <w:t>sequelizejs</w:t>
+      </w:r>
+      <w:r>
+        <w:rPr>
+          <w:rStyle w:val="Odkaznapoznmkupodiarou"/>
+          <w:b/>
+        </w:rPr>
+        <w:footnoteReference w:id="6"/>
+      </w:r>
+      <w:r>
+        <w:t>, ktorý podporuje PostgreSQL, MySQL, MariaDB, SQLite a MSSQL. Jeho výhodou je kvalitná dokumentácia, veľká komunitná základňa a jeho povaha založená na promisoch, ktoré výborne spolupracujú s node.js a modulom Q.</w:t>
+      </w:r>
+    </w:p>
+    <w:p>
+      <w:pPr>
+        <w:pStyle w:val="Nadpis3urovne"/>
+      </w:pPr>
+      <w:r>
+        <w:t>Socket.io</w:t>
+      </w:r>
+    </w:p>
+    <w:p>
+      <w:pPr>
+        <w:pStyle w:val="Zakladny"/>
+      </w:pPr>
+      <w:r>
+        <w:t>Kvôli distributívnej povahe výslednej webovej aplikácie je nutné zabezpečiť duplexnú komunikáciu medzi uzlom (stránkou otvorenou v prehliadači klientského počítača) a serverom.</w:t>
+      </w:r>
+    </w:p>
+    <w:p>
+      <w:pPr>
+        <w:pStyle w:val="Zakladny"/>
+      </w:pPr>
+      <w:r>
+        <w:t>Avšak od počiatkov webových aplikácií, vývojári pracovali na rôznych spôsoboch duplexnej komunikácie medzi server a prehliadačom, či už použitím technológie Java, Flash, Comet a mnohých iných. No aj napriek tomu, prvá špecifikácia pre tento účel bola schválená až v roku 2011 a to konkrétne v HTML5 WebSocket (RFC 6455</w:t>
+      </w:r>
+      <w:r>
+        <w:rPr>
+          <w:rStyle w:val="Odkaznapoznmkupodiarou"/>
+        </w:rPr>
+        <w:footnoteReference w:id="7"/>
+      </w:r>
+      <w:r>
+        <w:t xml:space="preserve">), ktorá definuje plne duplexný komunikačný kanál operujúcim cez web cez jeden soket. </w:t>
+      </w:r>
+      <w:sdt>
+        <w:sdtPr>
+          <w:id w:val="-811336623"/>
+          <w:citation/>
+        </w:sdtPr>
+        <w:sdtContent>
+          <w:r>
+            <w:fldChar w:fldCharType="begin"/>
+          </w:r>
+          <w:r>
+            <w:instrText xml:space="preserve"> CITATION Rai131 \l 1051 </w:instrText>
+          </w:r>
+          <w:r>
+            <w:fldChar w:fldCharType="separate"/>
+          </w:r>
+          <w:r>
+            <w:rPr>
+              <w:noProof/>
+            </w:rPr>
+            <w:t>(19)</w:t>
+          </w:r>
+          <w:r>
+            <w:fldChar w:fldCharType="end"/>
+          </w:r>
+        </w:sdtContent>
+      </w:sdt>
+    </w:p>
+    <w:p>
+      <w:pPr>
+        <w:pStyle w:val="Zakladny"/>
+      </w:pPr>
+      <w:r>
+        <w:t xml:space="preserve">Napriek publikovanej špecifikácii, všetky staršie verzie prehliadačov, ktoré sa stále používajú nepodporujú tento štandard. Modul </w:t>
+      </w:r>
+      <w:r>
+        <w:rPr>
+          <w:b/>
+        </w:rPr>
+        <w:t>socket.io</w:t>
+      </w:r>
+      <w:r>
+        <w:rPr>
+          <w:rStyle w:val="Odkaznapoznmkupodiarou"/>
+          <w:b/>
+        </w:rPr>
+        <w:footnoteReference w:id="8"/>
+      </w:r>
+      <w:r>
+        <w:t xml:space="preserve"> je abstrakčnou vrstvou pre WebSockety s použitím technológií Flash, XHR, JSONP a HTMLFile. Je open-source komunitou spravovaným projektom pozostávajúcim zo serverovej a klientskej knižnice. Komunikácia prebieha na báze správ, kde klient aj server môžu emitovať a spracovávať správy rôzneho typu.</w:t>
       </w:r>
       <w:bookmarkStart w:id="57" w:name="_GoBack"/>
       <w:bookmarkEnd w:id="57"/>
     </w:p>
     <w:p>
       <w:pPr>
-        <w:pStyle w:val="Nadpis3urovne"/>
-      </w:pPr>
-      <w:r>
-        <w:t>Socket.io</w:t>
-      </w:r>
+        <w:pStyle w:val="Zakladny"/>
+        <w:ind w:firstLine="0"/>
+      </w:pPr>
+    </w:p>
+    <w:p>
+      <w:pPr>
+        <w:pStyle w:val="Zakladny"/>
+      </w:pPr>
     </w:p>
     <w:p>
       <w:pPr>
@@ -11728,6 +11856,7 @@
       </w:pPr>
       <w:bookmarkStart w:id="58" w:name="_Ref419151251"/>
       <w:r>
+        <w:lastRenderedPageBreak/>
         <w:t>Implementácia</w:t>
       </w:r>
       <w:bookmarkEnd w:id="58"/>
@@ -12587,7 +12716,7 @@
           <w:noProof/>
           <w:lang w:val="de-DE"/>
         </w:rPr>
-        <w:t>Rai, Rohit.</w:t>
+        <w:t>Loeliger, Jon und McCullough, Matthew.</w:t>
       </w:r>
       <w:r>
         <w:rPr>
@@ -12603,14 +12732,14 @@
           <w:noProof/>
           <w:lang w:val="de-DE"/>
         </w:rPr>
-        <w:t xml:space="preserve">Socket.IO Real-time Web Application Development. </w:t>
+        <w:t xml:space="preserve">Version Control with Git. </w:t>
       </w:r>
       <w:r>
         <w:rPr>
           <w:noProof/>
           <w:lang w:val="de-DE"/>
         </w:rPr>
-        <w:t>s.l. : Packt Publishing, 2013. 978-1-78216-078-6.</w:t>
+        <w:t>s.l. : O'Reilly Media, 2012. 978-1-4493-1638-9.</w:t>
       </w:r>
     </w:p>
     <w:p>
@@ -12635,7 +12764,7 @@
           <w:noProof/>
           <w:lang w:val="de-DE"/>
         </w:rPr>
-        <w:t>Loeliger, Jon und McCullough, Matthew.</w:t>
+        <w:t>Ihrig, Colin.</w:t>
       </w:r>
       <w:r>
         <w:rPr>
@@ -12651,14 +12780,14 @@
           <w:noProof/>
           <w:lang w:val="de-DE"/>
         </w:rPr>
-        <w:t xml:space="preserve">Version Control with Git. </w:t>
+        <w:t xml:space="preserve">Pro Node.js for Developers. </w:t>
       </w:r>
       <w:r>
         <w:rPr>
           <w:noProof/>
           <w:lang w:val="de-DE"/>
         </w:rPr>
-        <w:t>s.l. : O'Reilly Media, 2012. 978-1-4493-1638-9.</w:t>
+        <w:t>s.l. : Apress, 2013. 978-1-4302-5860-5.</w:t>
       </w:r>
     </w:p>
     <w:p>
@@ -12683,7 +12812,7 @@
           <w:noProof/>
           <w:lang w:val="de-DE"/>
         </w:rPr>
-        <w:t>Ihrig, Colin.</w:t>
+        <w:t>Elliott, Eric.</w:t>
       </w:r>
       <w:r>
         <w:rPr>
@@ -12699,14 +12828,14 @@
           <w:noProof/>
           <w:lang w:val="de-DE"/>
         </w:rPr>
-        <w:t xml:space="preserve">Pro Node.js for Developers. </w:t>
+        <w:t xml:space="preserve">Programming JavaScript Applications. </w:t>
       </w:r>
       <w:r>
         <w:rPr>
           <w:noProof/>
           <w:lang w:val="de-DE"/>
         </w:rPr>
-        <w:t>s.l. : Apress, 2013. 978-1-4302-5860-5.</w:t>
+        <w:t>s.l. : O'Reilly Media, 2014. 978-1-49195-029-6.</w:t>
       </w:r>
     </w:p>
     <w:p>
@@ -12731,7 +12860,7 @@
           <w:noProof/>
           <w:lang w:val="de-DE"/>
         </w:rPr>
-        <w:t>Elliott, Eric.</w:t>
+        <w:t>Mardan, Azat.</w:t>
       </w:r>
       <w:r>
         <w:rPr>
@@ -12747,14 +12876,14 @@
           <w:noProof/>
           <w:lang w:val="de-DE"/>
         </w:rPr>
-        <w:t xml:space="preserve">Programming JavaScript Applications. </w:t>
+        <w:t xml:space="preserve">Pro Express.js. </w:t>
       </w:r>
       <w:r>
         <w:rPr>
           <w:noProof/>
           <w:lang w:val="de-DE"/>
         </w:rPr>
-        <w:t>s.l. : O'Reilly Media, 2014. 978-1-49195-029-6.</w:t>
+        <w:t>s.l. : Apress, 2014. 978-1-484200-38-4.</w:t>
       </w:r>
     </w:p>
     <w:p>
@@ -12779,7 +12908,7 @@
           <w:noProof/>
           <w:lang w:val="de-DE"/>
         </w:rPr>
-        <w:t>Mardan, Azat.</w:t>
+        <w:t>Rai, Rohit.</w:t>
       </w:r>
       <w:r>
         <w:rPr>
@@ -12795,14 +12924,14 @@
           <w:noProof/>
           <w:lang w:val="de-DE"/>
         </w:rPr>
-        <w:t xml:space="preserve">Pro Express.js. </w:t>
+        <w:t xml:space="preserve">Socket.IO Real-time Web Application Development. </w:t>
       </w:r>
       <w:r>
         <w:rPr>
           <w:noProof/>
           <w:lang w:val="de-DE"/>
         </w:rPr>
-        <w:t>s.l. : Apress, 2014. 978-1-484200-38-4.</w:t>
+        <w:t>s.l. : Packt Publishing, 2013. 978-1-78216-078-6.</w:t>
       </w:r>
     </w:p>
     <w:p>
@@ -13468,7 +13597,7 @@
           <w:rPr>
             <w:noProof/>
           </w:rPr>
-          <w:t>27</w:t>
+          <w:t>28</w:t>
         </w:r>
         <w:r>
           <w:rPr>
@@ -13660,6 +13789,63 @@
       </w:r>
       <w:r>
         <w:t>http://gruntjs.com/</w:t>
+      </w:r>
+    </w:p>
+  </w:footnote>
+  <w:footnote w:id="6">
+    <w:p>
+      <w:pPr>
+        <w:pStyle w:val="Textpoznmkypodiarou"/>
+      </w:pPr>
+      <w:r>
+        <w:rPr>
+          <w:rStyle w:val="Odkaznapoznmkupodiarou"/>
+        </w:rPr>
+        <w:footnoteRef/>
+      </w:r>
+      <w:r>
+        <w:t xml:space="preserve"> </w:t>
+      </w:r>
+      <w:r>
+        <w:t>http://docs.sequelizejs.com/en/latest/</w:t>
+      </w:r>
+    </w:p>
+  </w:footnote>
+  <w:footnote w:id="7">
+    <w:p>
+      <w:pPr>
+        <w:pStyle w:val="Textpoznmkypodiarou"/>
+      </w:pPr>
+      <w:r>
+        <w:rPr>
+          <w:rStyle w:val="Odkaznapoznmkupodiarou"/>
+        </w:rPr>
+        <w:footnoteRef/>
+      </w:r>
+      <w:r>
+        <w:t xml:space="preserve"> </w:t>
+      </w:r>
+      <w:r>
+        <w:t>https://tools.ietf.org/html/rfc6455</w:t>
+      </w:r>
+    </w:p>
+  </w:footnote>
+  <w:footnote w:id="8">
+    <w:p>
+      <w:pPr>
+        <w:pStyle w:val="Textpoznmkypodiarou"/>
+      </w:pPr>
+      <w:r>
+        <w:rPr>
+          <w:rStyle w:val="Odkaznapoznmkupodiarou"/>
+        </w:rPr>
+        <w:footnoteRef/>
+      </w:r>
+      <w:r>
+        <w:t xml:space="preserve"> </w:t>
+      </w:r>
+      <w:r>
+        <w:t>http://socket.io/</w:t>
       </w:r>
     </w:p>
   </w:footnote>
@@ -21338,7 +21524,7 @@
       </b:Author>
     </b:Author>
     <b:StandardNumber>978-1-4302-5860-5</b:StandardNumber>
-    <b:RefOrder>17</b:RefOrder>
+    <b:RefOrder>16</b:RefOrder>
   </b:Source>
   <b:Source>
     <b:Tag>Loe12</b:Tag>
@@ -21362,7 +21548,7 @@
     <b:Year>2012</b:Year>
     <b:Publisher>O'Reilly Media</b:Publisher>
     <b:StandardNumber>978-1-4493-1638-9</b:StandardNumber>
-    <b:RefOrder>16</b:RefOrder>
+    <b:RefOrder>15</b:RefOrder>
   </b:Source>
   <b:Source>
     <b:Tag>Ell14</b:Tag>
@@ -21382,7 +21568,7 @@
         </b:NameList>
       </b:Author>
     </b:Author>
-    <b:RefOrder>18</b:RefOrder>
+    <b:RefOrder>17</b:RefOrder>
   </b:Source>
   <b:Source>
     <b:Tag>Mar14</b:Tag>
@@ -21402,7 +21588,7 @@
         </b:NameList>
       </b:Author>
     </b:Author>
-    <b:RefOrder>19</b:RefOrder>
+    <b:RefOrder>18</b:RefOrder>
   </b:Source>
   <b:Source>
     <b:Tag>Rai131</b:Tag>
@@ -21422,7 +21608,7 @@
         </b:NameList>
       </b:Author>
     </b:Author>
-    <b:RefOrder>15</b:RefOrder>
+    <b:RefOrder>19</b:RefOrder>
   </b:Source>
 </b:Sources>
 </file>
@@ -21436,7 +21622,7 @@
 </file>
 
 <file path=customXml/itemProps2.xml><?xml version="1.0" encoding="utf-8"?>
-<ds:datastoreItem xmlns:ds="http://schemas.openxmlformats.org/officeDocument/2006/customXml" ds:itemID="{3B664DEA-C0DD-4161-8248-AE240A9D7A6B}">
+<ds:datastoreItem xmlns:ds="http://schemas.openxmlformats.org/officeDocument/2006/customXml" ds:itemID="{A9FB2E9F-30A9-4D08-8B51-13BCFD093E1E}">
   <ds:schemaRefs>
     <ds:schemaRef ds:uri="http://schemas.openxmlformats.org/officeDocument/2006/bibliography"/>
   </ds:schemaRefs>

</xml_diff>

<commit_message>
Added TODO notes for tommorow
</commit_message>
<xml_diff>
--- a/documents/kanitra_5958_DP_newword.docx
+++ b/documents/kanitra_5958_DP_newword.docx
@@ -16220,6 +16220,36 @@
       <w:pPr>
         <w:pStyle w:val="Zakladny"/>
       </w:pPr>
+      <w:r>
+        <w:rPr>
+          <w:color w:val="FF0000"/>
+        </w:rPr>
+        <w:t>TODO</w:t>
+      </w:r>
+      <w:r>
+        <w:t>: analysis</w:t>
+      </w:r>
+    </w:p>
+    <w:p>
+      <w:pPr>
+        <w:pStyle w:val="Zakladny"/>
+        <w:rPr>
+          <w:lang w:val="en-US"/>
+        </w:rPr>
+      </w:pPr>
+      <w:r>
+        <w:rPr>
+          <w:color w:val="FF0000"/>
+          <w:lang w:val="en-US"/>
+        </w:rPr>
+        <w:t>TODO</w:t>
+      </w:r>
+      <w:r>
+        <w:rPr>
+          <w:lang w:val="en-US"/>
+        </w:rPr>
+        <w:t>: Main program loop diagram</w:t>
+      </w:r>
     </w:p>
     <w:p>
       <w:pPr>
@@ -16256,29 +16286,44 @@
         <w:t>odborníci nevedeli odpovedať</w:t>
       </w:r>
       <w:r>
-        <w:t>. Dôvodom je veľmi obmedzený počet molekulárnych biológov s hlbokými poznatkami v danej doméne a ešte menší počet ľudí zaoberajúcich sa analýzou DNA sekvencii. Oslovil som troch vyštudovanýc</w:t>
+        <w:t xml:space="preserve">. Dôvodom je veľmi obmedzený počet molekulárnych biológov s hlbokými poznatkami v danej doméne a ešte menší počet ľudí zaoberajúcich sa analýzou DNA sekvencii. Oslovil som troch vyštudovaných odborníkov, no bohužiaľ ani jeden mi nebol schopný jednoznačne odpovedať na položené otázky a ani potvrdiť alebo vyvrátiť korektnosť môjho navrhovaného riešenia. Z tohto dôvodu som systém navrhol podľa svojho najlepšieho svedomia a vedomia podľa mnou naštudovanej literatúry. </w:t>
+      </w:r>
+    </w:p>
+    <w:p>
+      <w:pPr>
+        <w:pStyle w:val="Zakladny"/>
+      </w:pPr>
+      <w:r>
+        <w:t>Za účelom testovania kritických metód a algoritmov som využil JavaScript testovací framework Mocha</w:t>
+      </w:r>
+      <w:r>
+        <w:rPr>
+          <w:rStyle w:val="Odkaznapoznmkupodiarou"/>
+        </w:rPr>
+        <w:footnoteReference w:id="12"/>
+      </w:r>
+      <w:r>
+        <w:t>, ktorý je postavený na platforme node.js a vstavaný štandardný assert modul, ktorý je súčasťou node.js jadra. Všetky napísané testovacie skripty sú v priečinku test, avšak aj keď Mocha výborne podporuje asynchrónne testy, nenašiel som spôsob ako nasimulovať a otestovať pripájanie a interakciu uzlov.</w:t>
+      </w:r>
+    </w:p>
+    <w:p>
+      <w:pPr>
+        <w:pStyle w:val="Zakladny"/>
+      </w:pPr>
+      <w:r>
+        <w:rPr>
+          <w:color w:val="FF0000"/>
+        </w:rPr>
+        <w:t>TODO</w:t>
+      </w:r>
+      <w:r>
+        <w:t xml:space="preserve">: </w:t>
+      </w:r>
+      <w:r>
+        <w:t>Grunt tasks.</w:t>
       </w:r>
       <w:bookmarkStart w:id="83" w:name="_GoBack"/>
       <w:bookmarkEnd w:id="83"/>
-      <w:r>
-        <w:t xml:space="preserve">h odborníkov, no bohužiaľ ani jeden mi nebol schopný jednoznačne odpovedať na položené otázky a ani potvrdiť alebo vyvrátiť korektnosť môjho navrhovaného riešenia. Z tohto dôvodu som systém navrhol podľa svojho najlepšieho svedomia a vedomia podľa mnou naštudovanej literatúry. </w:t>
-      </w:r>
-    </w:p>
-    <w:p>
-      <w:pPr>
-        <w:pStyle w:val="Zakladny"/>
-      </w:pPr>
-      <w:r>
-        <w:t>Mocha.</w:t>
-      </w:r>
-    </w:p>
-    <w:p>
-      <w:pPr>
-        <w:pStyle w:val="Zakladny"/>
-      </w:pPr>
-      <w:r>
-        <w:t>Grunt tasks.</w:t>
-      </w:r>
     </w:p>
     <w:p>
       <w:pPr>
@@ -18280,7 +18325,7 @@
           <w:rPr>
             <w:noProof/>
           </w:rPr>
-          <w:t>40</w:t>
+          <w:t>36</w:t>
         </w:r>
         <w:r>
           <w:rPr>
@@ -18336,7 +18381,7 @@
           <w:rPr>
             <w:noProof/>
           </w:rPr>
-          <w:t>II</w:t>
+          <w:t>I</w:t>
         </w:r>
         <w:r>
           <w:rPr>
@@ -18589,6 +18634,25 @@
       </w:r>
       <w:r>
         <w:t>http://www.ecma-international.org/ecma-262/5.1/Ecma-262.pdf</w:t>
+      </w:r>
+    </w:p>
+  </w:footnote>
+  <w:footnote w:id="12">
+    <w:p>
+      <w:pPr>
+        <w:pStyle w:val="Textpoznmkypodiarou"/>
+      </w:pPr>
+      <w:r>
+        <w:rPr>
+          <w:rStyle w:val="Odkaznapoznmkupodiarou"/>
+        </w:rPr>
+        <w:footnoteRef/>
+      </w:r>
+      <w:r>
+        <w:t xml:space="preserve"> </w:t>
+      </w:r>
+      <w:r>
+        <w:t>http://mochajs.org/</w:t>
       </w:r>
     </w:p>
   </w:footnote>
@@ -27310,7 +27374,7 @@
 </file>
 
 <file path=customXml/itemProps2.xml><?xml version="1.0" encoding="utf-8"?>
-<ds:datastoreItem xmlns:ds="http://schemas.openxmlformats.org/officeDocument/2006/customXml" ds:itemID="{E56CF828-32D8-4194-8A96-0962AF62E397}">
+<ds:datastoreItem xmlns:ds="http://schemas.openxmlformats.org/officeDocument/2006/customXml" ds:itemID="{83D7BBED-5EAA-4BDF-A9DD-65606D75F19F}">
   <ds:schemaRefs>
     <ds:schemaRef ds:uri="http://schemas.openxmlformats.org/officeDocument/2006/bibliography"/>
   </ds:schemaRefs>

</xml_diff>